<commit_message>
Resample length 2 added
</commit_message>
<xml_diff>
--- a/Cells/Overview_valid_cells2.docx
+++ b/Cells/Overview_valid_cells2.docx
@@ -223,23 +223,79 @@
                 <w:lang w:val="en-US" w:eastAsia="nl-NL"/>
               </w:rPr>
             </w:pPr>
+            <w:r>
+              <w:rPr>
+                <w:noProof/>
+              </w:rPr>
+              <w:drawing>
+                <wp:inline distT="0" distB="0" distL="0" distR="0" wp14:anchorId="7F9FEE6B" wp14:editId="6DF8CD5C">
+                  <wp:extent cx="1440000" cy="1440000"/>
+                  <wp:effectExtent l="0" t="0" r="8255" b="8255"/>
+                  <wp:docPr id="1" name="Afbeelding 1"/>
+                  <wp:cNvGraphicFramePr>
+                    <a:graphicFrameLocks xmlns:a="http://schemas.openxmlformats.org/drawingml/2006/main" noChangeAspect="1"/>
+                  </wp:cNvGraphicFramePr>
+                  <a:graphic xmlns:a="http://schemas.openxmlformats.org/drawingml/2006/main">
+                    <a:graphicData uri="http://schemas.openxmlformats.org/drawingml/2006/picture">
+                      <pic:pic xmlns:pic="http://schemas.openxmlformats.org/drawingml/2006/picture">
+                        <pic:nvPicPr>
+                          <pic:cNvPr id="1" name=""/>
+                          <pic:cNvPicPr/>
+                        </pic:nvPicPr>
+                        <pic:blipFill rotWithShape="1">
+                          <a:blip r:embed="rId4"/>
+                          <a:srcRect l="3397" r="3397"/>
+                          <a:stretch/>
+                        </pic:blipFill>
+                        <pic:spPr bwMode="auto">
+                          <a:xfrm>
+                            <a:off x="0" y="0"/>
+                            <a:ext cx="1440000" cy="1440000"/>
+                          </a:xfrm>
+                          <a:prstGeom prst="rect">
+                            <a:avLst/>
+                          </a:prstGeom>
+                          <a:ln>
+                            <a:noFill/>
+                          </a:ln>
+                          <a:extLst>
+                            <a:ext uri="{53640926-AAD7-44D8-BBD7-CCE9431645EC}">
+                              <a14:shadowObscured xmlns:a14="http://schemas.microsoft.com/office/drawing/2010/main"/>
+                            </a:ext>
+                          </a:extLst>
+                        </pic:spPr>
+                      </pic:pic>
+                    </a:graphicData>
+                  </a:graphic>
+                </wp:inline>
+              </w:drawing>
+            </w:r>
           </w:p>
         </w:tc>
         <w:tc>
           <w:tcPr>
             <w:tcW w:w="1262" w:type="dxa"/>
-            <w:vAlign w:val="center"/>
-          </w:tcPr>
-          <w:p>
-            <w:pPr>
-              <w:spacing w:after="0" w:line="240" w:lineRule="auto"/>
-              <w:jc w:val="center"/>
-              <w:rPr>
-                <w:rFonts w:ascii="Calibri" w:eastAsia="Times New Roman" w:hAnsi="Calibri" w:cs="Calibri"/>
-                <w:color w:val="000000"/>
-                <w:lang w:val="en-US" w:eastAsia="nl-NL"/>
-              </w:rPr>
-            </w:pPr>
+            <w:shd w:val="clear" w:color="auto" w:fill="ED7D31" w:themeFill="accent2"/>
+            <w:vAlign w:val="center"/>
+          </w:tcPr>
+          <w:p>
+            <w:pPr>
+              <w:spacing w:after="0" w:line="240" w:lineRule="auto"/>
+              <w:jc w:val="center"/>
+              <w:rPr>
+                <w:rFonts w:ascii="Calibri" w:eastAsia="Times New Roman" w:hAnsi="Calibri" w:cs="Calibri"/>
+                <w:color w:val="000000"/>
+                <w:lang w:val="en-US" w:eastAsia="nl-NL"/>
+              </w:rPr>
+            </w:pPr>
+            <w:r>
+              <w:rPr>
+                <w:rFonts w:ascii="Calibri" w:eastAsia="Times New Roman" w:hAnsi="Calibri" w:cs="Calibri"/>
+                <w:color w:val="000000"/>
+                <w:lang w:val="en-US" w:eastAsia="nl-NL"/>
+              </w:rPr>
+              <w:t>Almost</w:t>
+            </w:r>
           </w:p>
         </w:tc>
       </w:tr>
@@ -310,6 +366,53 @@
                 <w:lang w:val="en-US" w:eastAsia="nl-NL"/>
               </w:rPr>
             </w:pPr>
+            <w:r>
+              <w:rPr>
+                <w:noProof/>
+              </w:rPr>
+              <w:drawing>
+                <wp:inline distT="0" distB="0" distL="0" distR="0" wp14:anchorId="111D971F" wp14:editId="341A2D88">
+                  <wp:extent cx="1440000" cy="1440000"/>
+                  <wp:effectExtent l="0" t="0" r="8255" b="8255"/>
+                  <wp:docPr id="2" name="Afbeelding 2"/>
+                  <wp:cNvGraphicFramePr>
+                    <a:graphicFrameLocks xmlns:a="http://schemas.openxmlformats.org/drawingml/2006/main" noChangeAspect="1"/>
+                  </wp:cNvGraphicFramePr>
+                  <a:graphic xmlns:a="http://schemas.openxmlformats.org/drawingml/2006/main">
+                    <a:graphicData uri="http://schemas.openxmlformats.org/drawingml/2006/picture">
+                      <pic:pic xmlns:pic="http://schemas.openxmlformats.org/drawingml/2006/picture">
+                        <pic:nvPicPr>
+                          <pic:cNvPr id="1" name=""/>
+                          <pic:cNvPicPr/>
+                        </pic:nvPicPr>
+                        <pic:blipFill rotWithShape="1">
+                          <a:blip r:embed="rId5"/>
+                          <a:srcRect l="6472" r="6472"/>
+                          <a:stretch/>
+                        </pic:blipFill>
+                        <pic:spPr bwMode="auto">
+                          <a:xfrm>
+                            <a:off x="0" y="0"/>
+                            <a:ext cx="1440000" cy="1440000"/>
+                          </a:xfrm>
+                          <a:prstGeom prst="rect">
+                            <a:avLst/>
+                          </a:prstGeom>
+                          <a:ln>
+                            <a:noFill/>
+                          </a:ln>
+                          <a:extLst>
+                            <a:ext uri="{53640926-AAD7-44D8-BBD7-CCE9431645EC}">
+                              <a14:shadowObscured xmlns:a14="http://schemas.microsoft.com/office/drawing/2010/main"/>
+                            </a:ext>
+                          </a:extLst>
+                        </pic:spPr>
+                      </pic:pic>
+                    </a:graphicData>
+                  </a:graphic>
+                </wp:inline>
+              </w:drawing>
+            </w:r>
           </w:p>
         </w:tc>
         <w:tc>
@@ -397,6 +500,53 @@
                 <w:lang w:val="en-US" w:eastAsia="nl-NL"/>
               </w:rPr>
             </w:pPr>
+            <w:r>
+              <w:rPr>
+                <w:noProof/>
+              </w:rPr>
+              <w:drawing>
+                <wp:inline distT="0" distB="0" distL="0" distR="0" wp14:anchorId="6418A088" wp14:editId="147645DA">
+                  <wp:extent cx="1440000" cy="1440000"/>
+                  <wp:effectExtent l="0" t="0" r="8255" b="8255"/>
+                  <wp:docPr id="3" name="Afbeelding 3"/>
+                  <wp:cNvGraphicFramePr>
+                    <a:graphicFrameLocks xmlns:a="http://schemas.openxmlformats.org/drawingml/2006/main" noChangeAspect="1"/>
+                  </wp:cNvGraphicFramePr>
+                  <a:graphic xmlns:a="http://schemas.openxmlformats.org/drawingml/2006/main">
+                    <a:graphicData uri="http://schemas.openxmlformats.org/drawingml/2006/picture">
+                      <pic:pic xmlns:pic="http://schemas.openxmlformats.org/drawingml/2006/picture">
+                        <pic:nvPicPr>
+                          <pic:cNvPr id="1" name=""/>
+                          <pic:cNvPicPr/>
+                        </pic:nvPicPr>
+                        <pic:blipFill rotWithShape="1">
+                          <a:blip r:embed="rId6"/>
+                          <a:srcRect l="6386" r="6386"/>
+                          <a:stretch/>
+                        </pic:blipFill>
+                        <pic:spPr bwMode="auto">
+                          <a:xfrm>
+                            <a:off x="0" y="0"/>
+                            <a:ext cx="1440000" cy="1440000"/>
+                          </a:xfrm>
+                          <a:prstGeom prst="rect">
+                            <a:avLst/>
+                          </a:prstGeom>
+                          <a:ln>
+                            <a:noFill/>
+                          </a:ln>
+                          <a:extLst>
+                            <a:ext uri="{53640926-AAD7-44D8-BBD7-CCE9431645EC}">
+                              <a14:shadowObscured xmlns:a14="http://schemas.microsoft.com/office/drawing/2010/main"/>
+                            </a:ext>
+                          </a:extLst>
+                        </pic:spPr>
+                      </pic:pic>
+                    </a:graphicData>
+                  </a:graphic>
+                </wp:inline>
+              </w:drawing>
+            </w:r>
           </w:p>
         </w:tc>
         <w:tc>
@@ -539,15 +689,7 @@
                 <w:color w:val="000000"/>
                 <w:lang w:val="en-US" w:eastAsia="nl-NL"/>
               </w:rPr>
-              <w:t>160712</w:t>
-            </w:r>
-            <w:r>
-              <w:rPr>
-                <w:rFonts w:ascii="Calibri" w:eastAsia="Times New Roman" w:hAnsi="Calibri" w:cs="Calibri"/>
-                <w:color w:val="000000"/>
-                <w:lang w:val="en-US" w:eastAsia="nl-NL"/>
-              </w:rPr>
-              <w:t>B</w:t>
+              <w:t>160712B</w:t>
             </w:r>
           </w:p>
         </w:tc>
@@ -634,15 +776,7 @@
                 <w:color w:val="000000"/>
                 <w:lang w:val="en-US" w:eastAsia="nl-NL"/>
               </w:rPr>
-              <w:t>16071</w:t>
-            </w:r>
-            <w:r>
-              <w:rPr>
-                <w:rFonts w:ascii="Calibri" w:eastAsia="Times New Roman" w:hAnsi="Calibri" w:cs="Calibri"/>
-                <w:color w:val="000000"/>
-                <w:lang w:val="en-US" w:eastAsia="nl-NL"/>
-              </w:rPr>
-              <w:t>3B</w:t>
+              <w:t>160713B</w:t>
             </w:r>
           </w:p>
         </w:tc>
@@ -824,15 +958,7 @@
                 <w:color w:val="000000"/>
                 <w:lang w:val="en-US" w:eastAsia="nl-NL"/>
               </w:rPr>
-              <w:t>160</w:t>
-            </w:r>
-            <w:r>
-              <w:rPr>
-                <w:rFonts w:ascii="Calibri" w:eastAsia="Times New Roman" w:hAnsi="Calibri" w:cs="Calibri"/>
-                <w:color w:val="000000"/>
-                <w:lang w:val="en-US" w:eastAsia="nl-NL"/>
-              </w:rPr>
-              <w:t>720A</w:t>
+              <w:t>160720A</w:t>
             </w:r>
           </w:p>
         </w:tc>
@@ -918,15 +1044,7 @@
                 <w:color w:val="000000"/>
                 <w:lang w:val="en-US" w:eastAsia="nl-NL"/>
               </w:rPr>
-              <w:t>160720</w:t>
-            </w:r>
-            <w:r>
-              <w:rPr>
-                <w:rFonts w:ascii="Calibri" w:eastAsia="Times New Roman" w:hAnsi="Calibri" w:cs="Calibri"/>
-                <w:color w:val="000000"/>
-                <w:lang w:val="en-US" w:eastAsia="nl-NL"/>
-              </w:rPr>
-              <w:t>C</w:t>
+              <w:t>160720C</w:t>
             </w:r>
           </w:p>
         </w:tc>
@@ -1012,15 +1130,7 @@
                 <w:color w:val="000000"/>
                 <w:lang w:val="en-US" w:eastAsia="nl-NL"/>
               </w:rPr>
-              <w:t>160720</w:t>
-            </w:r>
-            <w:r>
-              <w:rPr>
-                <w:rFonts w:ascii="Calibri" w:eastAsia="Times New Roman" w:hAnsi="Calibri" w:cs="Calibri"/>
-                <w:color w:val="000000"/>
-                <w:lang w:val="en-US" w:eastAsia="nl-NL"/>
-              </w:rPr>
-              <w:t>D</w:t>
+              <w:t>160720D</w:t>
             </w:r>
           </w:p>
         </w:tc>
@@ -1106,15 +1216,7 @@
                 <w:color w:val="000000"/>
                 <w:lang w:val="en-US" w:eastAsia="nl-NL"/>
               </w:rPr>
-              <w:t>160720</w:t>
-            </w:r>
-            <w:r>
-              <w:rPr>
-                <w:rFonts w:ascii="Calibri" w:eastAsia="Times New Roman" w:hAnsi="Calibri" w:cs="Calibri"/>
-                <w:color w:val="000000"/>
-                <w:lang w:val="en-US" w:eastAsia="nl-NL"/>
-              </w:rPr>
-              <w:t>E</w:t>
+              <w:t>160720E</w:t>
             </w:r>
           </w:p>
         </w:tc>
@@ -1200,15 +1302,7 @@
                 <w:color w:val="000000"/>
                 <w:lang w:val="en-US" w:eastAsia="nl-NL"/>
               </w:rPr>
-              <w:t>16072</w:t>
-            </w:r>
-            <w:r>
-              <w:rPr>
-                <w:rFonts w:ascii="Calibri" w:eastAsia="Times New Roman" w:hAnsi="Calibri" w:cs="Calibri"/>
-                <w:color w:val="000000"/>
-                <w:lang w:val="en-US" w:eastAsia="nl-NL"/>
-              </w:rPr>
-              <w:t>1B</w:t>
+              <w:t>160721B</w:t>
             </w:r>
           </w:p>
         </w:tc>
@@ -1294,15 +1388,7 @@
                 <w:color w:val="000000"/>
                 <w:lang w:val="en-US" w:eastAsia="nl-NL"/>
               </w:rPr>
-              <w:t>16072</w:t>
-            </w:r>
-            <w:r>
-              <w:rPr>
-                <w:rFonts w:ascii="Calibri" w:eastAsia="Times New Roman" w:hAnsi="Calibri" w:cs="Calibri"/>
-                <w:color w:val="000000"/>
-                <w:lang w:val="en-US" w:eastAsia="nl-NL"/>
-              </w:rPr>
-              <w:t>1C</w:t>
+              <w:t>160721C</w:t>
             </w:r>
           </w:p>
         </w:tc>
@@ -1388,15 +1474,7 @@
                 <w:color w:val="000000"/>
                 <w:lang w:val="en-US" w:eastAsia="nl-NL"/>
               </w:rPr>
-              <w:t>16072</w:t>
-            </w:r>
-            <w:r>
-              <w:rPr>
-                <w:rFonts w:ascii="Calibri" w:eastAsia="Times New Roman" w:hAnsi="Calibri" w:cs="Calibri"/>
-                <w:color w:val="000000"/>
-                <w:lang w:val="en-US" w:eastAsia="nl-NL"/>
-              </w:rPr>
-              <w:t>1F</w:t>
+              <w:t>160721F</w:t>
             </w:r>
           </w:p>
         </w:tc>
@@ -1482,15 +1560,7 @@
                 <w:color w:val="000000"/>
                 <w:lang w:val="en-US" w:eastAsia="nl-NL"/>
               </w:rPr>
-              <w:t>16072</w:t>
-            </w:r>
-            <w:r>
-              <w:rPr>
-                <w:rFonts w:ascii="Calibri" w:eastAsia="Times New Roman" w:hAnsi="Calibri" w:cs="Calibri"/>
-                <w:color w:val="000000"/>
-                <w:lang w:val="en-US" w:eastAsia="nl-NL"/>
-              </w:rPr>
-              <w:t>1H</w:t>
+              <w:t>160721H</w:t>
             </w:r>
           </w:p>
         </w:tc>
@@ -1576,15 +1646,7 @@
                 <w:color w:val="000000"/>
                 <w:lang w:val="en-US" w:eastAsia="nl-NL"/>
               </w:rPr>
-              <w:t>16072</w:t>
-            </w:r>
-            <w:r>
-              <w:rPr>
-                <w:rFonts w:ascii="Calibri" w:eastAsia="Times New Roman" w:hAnsi="Calibri" w:cs="Calibri"/>
-                <w:color w:val="000000"/>
-                <w:lang w:val="en-US" w:eastAsia="nl-NL"/>
-              </w:rPr>
-              <w:t>5A</w:t>
+              <w:t>160725A</w:t>
             </w:r>
           </w:p>
         </w:tc>
@@ -1670,23 +1732,7 @@
                 <w:color w:val="000000"/>
                 <w:lang w:val="en-US" w:eastAsia="nl-NL"/>
               </w:rPr>
-              <w:t>16072</w:t>
-            </w:r>
-            <w:r>
-              <w:rPr>
-                <w:rFonts w:ascii="Calibri" w:eastAsia="Times New Roman" w:hAnsi="Calibri" w:cs="Calibri"/>
-                <w:color w:val="000000"/>
-                <w:lang w:val="en-US" w:eastAsia="nl-NL"/>
-              </w:rPr>
-              <w:t>6</w:t>
-            </w:r>
-            <w:r>
-              <w:rPr>
-                <w:rFonts w:ascii="Calibri" w:eastAsia="Times New Roman" w:hAnsi="Calibri" w:cs="Calibri"/>
-                <w:color w:val="000000"/>
-                <w:lang w:val="en-US" w:eastAsia="nl-NL"/>
-              </w:rPr>
-              <w:t>A</w:t>
+              <w:t>160726A</w:t>
             </w:r>
           </w:p>
         </w:tc>
@@ -1866,15 +1912,7 @@
                 <w:color w:val="000000"/>
                 <w:lang w:val="en-US" w:eastAsia="nl-NL"/>
               </w:rPr>
-              <w:t>16072</w:t>
-            </w:r>
-            <w:r>
-              <w:rPr>
-                <w:rFonts w:ascii="Calibri" w:eastAsia="Times New Roman" w:hAnsi="Calibri" w:cs="Calibri"/>
-                <w:color w:val="000000"/>
-                <w:lang w:val="en-US" w:eastAsia="nl-NL"/>
-              </w:rPr>
-              <w:t>6E</w:t>
+              <w:t>160726E</w:t>
             </w:r>
           </w:p>
         </w:tc>
@@ -1960,15 +1998,7 @@
                 <w:color w:val="000000"/>
                 <w:lang w:val="en-US" w:eastAsia="nl-NL"/>
               </w:rPr>
-              <w:t>16072</w:t>
-            </w:r>
-            <w:r>
-              <w:rPr>
-                <w:rFonts w:ascii="Calibri" w:eastAsia="Times New Roman" w:hAnsi="Calibri" w:cs="Calibri"/>
-                <w:color w:val="000000"/>
-                <w:lang w:val="en-US" w:eastAsia="nl-NL"/>
-              </w:rPr>
-              <w:t>8A</w:t>
+              <w:t>160728A</w:t>
             </w:r>
           </w:p>
         </w:tc>
@@ -2054,15 +2084,7 @@
                 <w:color w:val="000000"/>
                 <w:lang w:val="en-US" w:eastAsia="nl-NL"/>
               </w:rPr>
-              <w:t>1607</w:t>
-            </w:r>
-            <w:r>
-              <w:rPr>
-                <w:rFonts w:ascii="Calibri" w:eastAsia="Times New Roman" w:hAnsi="Calibri" w:cs="Calibri"/>
-                <w:color w:val="000000"/>
-                <w:lang w:val="en-US" w:eastAsia="nl-NL"/>
-              </w:rPr>
-              <w:t>28B</w:t>
+              <w:t>160728B</w:t>
             </w:r>
           </w:p>
         </w:tc>
@@ -2148,15 +2170,7 @@
                 <w:color w:val="000000"/>
                 <w:lang w:val="en-US" w:eastAsia="nl-NL"/>
               </w:rPr>
-              <w:t>1607</w:t>
-            </w:r>
-            <w:r>
-              <w:rPr>
-                <w:rFonts w:ascii="Calibri" w:eastAsia="Times New Roman" w:hAnsi="Calibri" w:cs="Calibri"/>
-                <w:color w:val="000000"/>
-                <w:lang w:val="en-US" w:eastAsia="nl-NL"/>
-              </w:rPr>
-              <w:t>31A</w:t>
+              <w:t>160731A</w:t>
             </w:r>
           </w:p>
         </w:tc>
@@ -2242,15 +2256,7 @@
                 <w:color w:val="000000"/>
                 <w:lang w:val="en-US" w:eastAsia="nl-NL"/>
               </w:rPr>
-              <w:t>160</w:t>
-            </w:r>
-            <w:r>
-              <w:rPr>
-                <w:rFonts w:ascii="Calibri" w:eastAsia="Times New Roman" w:hAnsi="Calibri" w:cs="Calibri"/>
-                <w:color w:val="000000"/>
-                <w:lang w:val="en-US" w:eastAsia="nl-NL"/>
-              </w:rPr>
-              <w:t>731B</w:t>
+              <w:t>160731B</w:t>
             </w:r>
           </w:p>
         </w:tc>
@@ -2422,6 +2428,7 @@
                 <w:color w:val="000000"/>
                 <w:lang w:val="en-US" w:eastAsia="nl-NL"/>
               </w:rPr>
+              <w:lastRenderedPageBreak/>
               <w:t>160802C</w:t>
             </w:r>
           </w:p>
@@ -2508,15 +2515,7 @@
                 <w:color w:val="000000"/>
                 <w:lang w:val="en-US" w:eastAsia="nl-NL"/>
               </w:rPr>
-              <w:t>160802</w:t>
-            </w:r>
-            <w:r>
-              <w:rPr>
-                <w:rFonts w:ascii="Calibri" w:eastAsia="Times New Roman" w:hAnsi="Calibri" w:cs="Calibri"/>
-                <w:color w:val="000000"/>
-                <w:lang w:val="en-US" w:eastAsia="nl-NL"/>
-              </w:rPr>
-              <w:t>E</w:t>
+              <w:t>160802E</w:t>
             </w:r>
           </w:p>
         </w:tc>
@@ -2602,15 +2601,7 @@
                 <w:color w:val="000000"/>
                 <w:lang w:val="en-US" w:eastAsia="nl-NL"/>
               </w:rPr>
-              <w:t>160802</w:t>
-            </w:r>
-            <w:r>
-              <w:rPr>
-                <w:rFonts w:ascii="Calibri" w:eastAsia="Times New Roman" w:hAnsi="Calibri" w:cs="Calibri"/>
-                <w:color w:val="000000"/>
-                <w:lang w:val="en-US" w:eastAsia="nl-NL"/>
-              </w:rPr>
-              <w:t>E</w:t>
+              <w:t>160802E</w:t>
             </w:r>
           </w:p>
         </w:tc>
@@ -3107,6 +3098,36 @@
     <w:semiHidden/>
     <w:unhideWhenUsed/>
   </w:style>
+  <w:style w:type="paragraph" w:styleId="Ballontekst">
+    <w:name w:val="Balloon Text"/>
+    <w:basedOn w:val="Standaard"/>
+    <w:link w:val="BallontekstChar"/>
+    <w:uiPriority w:val="99"/>
+    <w:semiHidden/>
+    <w:unhideWhenUsed/>
+    <w:rsid w:val="00CA40C8"/>
+    <w:pPr>
+      <w:spacing w:after="0" w:line="240" w:lineRule="auto"/>
+    </w:pPr>
+    <w:rPr>
+      <w:rFonts w:ascii="Segoe UI" w:hAnsi="Segoe UI" w:cs="Segoe UI"/>
+      <w:sz w:val="18"/>
+      <w:szCs w:val="18"/>
+    </w:rPr>
+  </w:style>
+  <w:style w:type="character" w:customStyle="1" w:styleId="BallontekstChar">
+    <w:name w:val="Ballontekst Char"/>
+    <w:basedOn w:val="Standaardalinea-lettertype"/>
+    <w:link w:val="Ballontekst"/>
+    <w:uiPriority w:val="99"/>
+    <w:semiHidden/>
+    <w:rsid w:val="00CA40C8"/>
+    <w:rPr>
+      <w:rFonts w:ascii="Segoe UI" w:hAnsi="Segoe UI" w:cs="Segoe UI"/>
+      <w:sz w:val="18"/>
+      <w:szCs w:val="18"/>
+    </w:rPr>
+  </w:style>
 </w:styles>
 </file>
 

</xml_diff>